<commit_message>
Add in SRC/App/datasetIntegration.py tests and example of code dataset integration and start create MLP
</commit_message>
<xml_diff>
--- a/Rendus/Rendu2/Informations_rendu.docx
+++ b/Rendus/Rendu2/Informations_rendu.docx
@@ -327,13 +327,13 @@
         <mc:AlternateContent>
           <mc:Choice Requires="wps">
             <w:drawing>
-              <wp:anchor distT="0" distB="0" distL="114300" distR="114300" simplePos="0" relativeHeight="251665408" behindDoc="0" locked="0" layoutInCell="1" allowOverlap="1" wp14:anchorId="5AD17115" wp14:editId="0B200D1B">
+              <wp:anchor distT="0" distB="0" distL="114300" distR="114300" simplePos="0" relativeHeight="251665408" behindDoc="0" locked="0" layoutInCell="1" allowOverlap="1" wp14:anchorId="5AD17115" wp14:editId="229D26E8">
                 <wp:simplePos x="0" y="0"/>
                 <wp:positionH relativeFrom="column">
                   <wp:posOffset>4853940</wp:posOffset>
                 </wp:positionH>
                 <wp:positionV relativeFrom="paragraph">
-                  <wp:posOffset>402326</wp:posOffset>
+                  <wp:posOffset>421479</wp:posOffset>
                 </wp:positionV>
                 <wp:extent cx="0" cy="588645"/>
                 <wp:effectExtent l="57150" t="57150" r="76200" b="78105"/>
@@ -387,7 +387,7 @@
           </mc:Choice>
           <mc:Fallback>
             <w:pict>
-              <v:line w14:anchorId="16D6CA3C" id="Connecteur droit 1" o:spid="_x0000_s1026" style="position:absolute;flip:x y;z-index:251665408;visibility:visible;mso-wrap-style:square;mso-width-percent:0;mso-height-percent:0;mso-wrap-distance-left:9pt;mso-wrap-distance-top:0;mso-wrap-distance-right:9pt;mso-wrap-distance-bottom:0;mso-position-horizontal:absolute;mso-position-horizontal-relative:text;mso-position-vertical:absolute;mso-position-vertical-relative:text;mso-width-percent:0;mso-height-percent:0;mso-width-relative:margin;mso-height-relative:margin" from="382.2pt,31.7pt" to="382.2pt,78.05pt" o:gfxdata="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" strokecolor="#002060" strokeweight="10pt">
+              <v:line w14:anchorId="68388ED2" id="Connecteur droit 1" o:spid="_x0000_s1026" style="position:absolute;flip:x y;z-index:251665408;visibility:visible;mso-wrap-style:square;mso-width-percent:0;mso-height-percent:0;mso-wrap-distance-left:9pt;mso-wrap-distance-top:0;mso-wrap-distance-right:9pt;mso-wrap-distance-bottom:0;mso-position-horizontal:absolute;mso-position-horizontal-relative:text;mso-position-vertical:absolute;mso-position-vertical-relative:text;mso-width-percent:0;mso-height-percent:0;mso-width-relative:margin;mso-height-relative:margin" from="382.2pt,33.2pt" to="382.2pt,79.55pt" o:gfxdata="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" strokecolor="#002060" strokeweight="10pt">
                 <v:stroke joinstyle="miter" endcap="round"/>
               </v:line>
             </w:pict>
@@ -1138,8 +1138,16 @@
         <w:rPr>
           <w:rFonts w:asciiTheme="minorHAnsi" w:hAnsiTheme="minorHAnsi" w:cstheme="minorHAnsi"/>
         </w:rPr>
-        <w:t>SRC/cas_tests</w:t>
-      </w:r>
+        <w:t>SRC/</w:t>
+      </w:r>
+      <w:proofErr w:type="spellStart"/>
+      <w:r>
+        <w:rPr>
+          <w:rFonts w:asciiTheme="minorHAnsi" w:hAnsiTheme="minorHAnsi" w:cstheme="minorHAnsi"/>
+        </w:rPr>
+        <w:t>cas_tests</w:t>
+      </w:r>
+      <w:proofErr w:type="spellEnd"/>
       <w:r>
         <w:rPr>
           <w:rFonts w:asciiTheme="minorHAnsi" w:hAnsiTheme="minorHAnsi" w:cstheme="minorHAnsi"/>
@@ -1226,6 +1234,7 @@
         </w:rPr>
         <w:t xml:space="preserve">Pour faire les tests il suffit d'aller à la fin du fichier de modèle choisi et de saisir le numéro de test en paramètre de la fonction </w:t>
       </w:r>
+      <w:proofErr w:type="spellStart"/>
       <w:r>
         <w:rPr>
           <w:rStyle w:val="spellmod"/>
@@ -1233,6 +1242,7 @@
         </w:rPr>
         <w:t>executeTest</w:t>
       </w:r>
+      <w:proofErr w:type="spellEnd"/>
       <w:r>
         <w:rPr>
           <w:rFonts w:asciiTheme="minorHAnsi" w:hAnsiTheme="minorHAnsi" w:cstheme="minorHAnsi"/>
@@ -1278,6 +1288,7 @@
         </w:rPr>
         <w:t xml:space="preserve">, la librairie </w:t>
       </w:r>
+      <w:proofErr w:type="spellStart"/>
       <w:r>
         <w:rPr>
           <w:rStyle w:val="spellmod"/>
@@ -1285,6 +1296,7 @@
         </w:rPr>
         <w:t>rust</w:t>
       </w:r>
+      <w:proofErr w:type="spellEnd"/>
       <w:r>
         <w:rPr>
           <w:rFonts w:asciiTheme="minorHAnsi" w:hAnsiTheme="minorHAnsi" w:cstheme="minorHAnsi"/>
@@ -1350,7 +1362,21 @@
         <w:rPr>
           <w:rFonts w:asciiTheme="minorHAnsi" w:hAnsiTheme="minorHAnsi" w:cstheme="minorHAnsi"/>
         </w:rPr>
-        <w:t xml:space="preserve"> qui se trouve dans le dossier cas_test.</w:t>
+        <w:t xml:space="preserve"> qui se trouve dans le dossier </w:t>
+      </w:r>
+      <w:proofErr w:type="spellStart"/>
+      <w:r>
+        <w:rPr>
+          <w:rFonts w:asciiTheme="minorHAnsi" w:hAnsiTheme="minorHAnsi" w:cstheme="minorHAnsi"/>
+        </w:rPr>
+        <w:t>cas_test</w:t>
+      </w:r>
+      <w:proofErr w:type="spellEnd"/>
+      <w:r>
+        <w:rPr>
+          <w:rFonts w:asciiTheme="minorHAnsi" w:hAnsiTheme="minorHAnsi" w:cstheme="minorHAnsi"/>
+        </w:rPr>
+        <w:t>.</w:t>
       </w:r>
     </w:p>
     <w:p>
@@ -1367,6 +1393,7 @@
         </w:rPr>
         <w:t xml:space="preserve">Enfin, nous avons aussi commencé à réfléchir à notre implémentation du </w:t>
       </w:r>
+      <w:proofErr w:type="spellStart"/>
       <w:r>
         <w:rPr>
           <w:rStyle w:val="spellmod"/>
@@ -1374,6 +1401,7 @@
         </w:rPr>
         <w:t>dataset</w:t>
       </w:r>
+      <w:proofErr w:type="spellEnd"/>
       <w:r>
         <w:rPr>
           <w:rFonts w:asciiTheme="minorHAnsi" w:hAnsiTheme="minorHAnsi" w:cstheme="minorHAnsi"/>
@@ -1427,6 +1455,7 @@
         </w:rPr>
         <w:t xml:space="preserve">qui commence à préparer ce </w:t>
       </w:r>
+      <w:proofErr w:type="spellStart"/>
       <w:r>
         <w:rPr>
           <w:rStyle w:val="spellmod"/>
@@ -1434,6 +1463,7 @@
         </w:rPr>
         <w:t>dataset</w:t>
       </w:r>
+      <w:proofErr w:type="spellEnd"/>
       <w:r>
         <w:rPr>
           <w:rFonts w:asciiTheme="minorHAnsi" w:hAnsiTheme="minorHAnsi" w:cstheme="minorHAnsi"/>
@@ -1466,6 +1496,7 @@
         </w:rPr>
         <w:t xml:space="preserve"> </w:t>
       </w:r>
+      <w:proofErr w:type="spellStart"/>
       <w:r>
         <w:rPr>
           <w:rStyle w:val="spellmod"/>
@@ -1473,6 +1504,7 @@
         </w:rPr>
         <w:t>rust</w:t>
       </w:r>
+      <w:proofErr w:type="spellEnd"/>
       <w:r>
         <w:rPr>
           <w:rFonts w:asciiTheme="minorHAnsi" w:hAnsiTheme="minorHAnsi" w:cstheme="minorHAnsi"/>
@@ -1545,6 +1577,7 @@
         </w:rPr>
         <w:t xml:space="preserve"> : Robert Marina, </w:t>
       </w:r>
+      <w:proofErr w:type="spellStart"/>
       <w:r>
         <w:rPr>
           <w:rStyle w:val="spellver"/>
@@ -1552,6 +1585,7 @@
         </w:rPr>
         <w:t>Alouach</w:t>
       </w:r>
+      <w:proofErr w:type="spellEnd"/>
       <w:r>
         <w:rPr>
           <w:rFonts w:asciiTheme="minorHAnsi" w:hAnsiTheme="minorHAnsi" w:cstheme="minorHAnsi"/>
@@ -1625,6 +1659,7 @@
         </w:rPr>
         <w:t xml:space="preserve"> avec </w:t>
       </w:r>
+      <w:proofErr w:type="spellStart"/>
       <w:r>
         <w:rPr>
           <w:rStyle w:val="mod"/>
@@ -1636,7 +1671,14 @@
         <w:rPr>
           <w:rFonts w:asciiTheme="minorHAnsi" w:hAnsiTheme="minorHAnsi" w:cstheme="minorHAnsi"/>
         </w:rPr>
-        <w:t>idal.</w:t>
+        <w:t>idal</w:t>
+      </w:r>
+      <w:proofErr w:type="spellEnd"/>
+      <w:r>
+        <w:rPr>
+          <w:rFonts w:asciiTheme="minorHAnsi" w:hAnsiTheme="minorHAnsi" w:cstheme="minorHAnsi"/>
+        </w:rPr>
+        <w:t>.</w:t>
       </w:r>
     </w:p>
     <w:p>
@@ -1651,7 +1693,21 @@
         <w:rPr>
           <w:rFonts w:asciiTheme="minorHAnsi" w:hAnsiTheme="minorHAnsi" w:cstheme="minorHAnsi"/>
         </w:rPr>
-        <w:t xml:space="preserve">Puis, nous avons eu des difficultés à réaliser les algorithmes demandés </w:t>
+        <w:t xml:space="preserve">Puis, nous avons </w:t>
+      </w:r>
+      <w:proofErr w:type="gramStart"/>
+      <w:r>
+        <w:rPr>
+          <w:rFonts w:asciiTheme="minorHAnsi" w:hAnsiTheme="minorHAnsi" w:cstheme="minorHAnsi"/>
+        </w:rPr>
+        <w:t>eu</w:t>
+      </w:r>
+      <w:proofErr w:type="gramEnd"/>
+      <w:r>
+        <w:rPr>
+          <w:rFonts w:asciiTheme="minorHAnsi" w:hAnsiTheme="minorHAnsi" w:cstheme="minorHAnsi"/>
+        </w:rPr>
+        <w:t xml:space="preserve"> des difficultés à réaliser les algorithmes demandés </w:t>
       </w:r>
       <w:r>
         <w:rPr>
@@ -1705,19 +1761,7 @@
         <w:rPr>
           <w:rFonts w:asciiTheme="minorHAnsi" w:hAnsiTheme="minorHAnsi" w:cstheme="minorHAnsi"/>
         </w:rPr>
-        <w:t xml:space="preserve"> avant le début de ce projet. Il nous a donc </w:t>
-      </w:r>
-      <w:r>
-        <w:rPr>
-          <w:rFonts w:asciiTheme="minorHAnsi" w:hAnsiTheme="minorHAnsi" w:cstheme="minorHAnsi"/>
-        </w:rPr>
-        <w:t>fallu</w:t>
-      </w:r>
-      <w:r>
-        <w:rPr>
-          <w:rFonts w:asciiTheme="minorHAnsi" w:hAnsiTheme="minorHAnsi" w:cstheme="minorHAnsi"/>
-        </w:rPr>
-        <w:t xml:space="preserve"> du temps pour découvrir ce nouveau langage et réaliser de nombreuses erreurs de code avant d'enfin pouvoir le compiler, puis </w:t>
+        <w:t xml:space="preserve"> avant le début de ce projet. Il nous a donc fallu du temps pour découvrir ce nouveau langage et réaliser de nombreuses erreurs de code avant d'enfin pouvoir le compiler, puis </w:t>
       </w:r>
       <w:r>
         <w:rPr>

</xml_diff>